<commit_message>
Main Calls in file system
Add copy, past, edit file, write algorythm of deleting.
Need to keep data of directories in file area!
</commit_message>
<xml_diff>
--- a/Пояснительная записка (ОС).docx
+++ b/Пояснительная записка (ОС).docx
@@ -92,6 +92,7 @@
           <w:caps w:val="0"/>
           <w:sz w:val="28"/>
           <w:szCs w:val="28"/>
+          <w:lang w:val="en-US"/>
         </w:rPr>
       </w:pPr>
     </w:p>
@@ -5591,8 +5592,6 @@
       <w:r>
         <w:t>а</w:t>
       </w:r>
-      <w:bookmarkStart w:id="5" w:name="_GoBack"/>
-      <w:bookmarkEnd w:id="5"/>
       <w:r>
         <w:t>, значит под данные</w:t>
       </w:r>
@@ -5650,13 +5649,13 @@
       <w:r>
         <w:t xml:space="preserve"> диска, то есть 40 Мб = </w:t>
       </w:r>
-      <w:bookmarkStart w:id="6" w:name="OLE_LINK1"/>
-      <w:bookmarkStart w:id="7" w:name="OLE_LINK2"/>
+      <w:bookmarkStart w:id="5" w:name="OLE_LINK1"/>
+      <w:bookmarkStart w:id="6" w:name="OLE_LINK2"/>
       <w:r>
         <w:t>41 943 040</w:t>
       </w:r>
+      <w:bookmarkEnd w:id="5"/>
       <w:bookmarkEnd w:id="6"/>
-      <w:bookmarkEnd w:id="7"/>
       <w:r>
         <w:t xml:space="preserve"> </w:t>
       </w:r>
@@ -5839,7 +5838,7 @@
                 <w:sz w:val="28"/>
               </w:rPr>
             </w:pPr>
-            <w:bookmarkStart w:id="8" w:name="_Hlk528604072"/>
+            <w:bookmarkStart w:id="7" w:name="_Hlk528604072"/>
             <w:r>
               <w:rPr>
                 <w:sz w:val="28"/>
@@ -6059,7 +6058,7 @@
           </w:p>
         </w:tc>
       </w:tr>
-      <w:bookmarkEnd w:id="8"/>
+      <w:bookmarkEnd w:id="7"/>
     </w:tbl>
     <w:p>
       <w:pPr>
@@ -7633,13 +7632,37 @@
               <w:rPr>
                 <w:sz w:val="28"/>
               </w:rPr>
-              <w:t xml:space="preserve">Разрешает все действия, которые позволяют выполнять «Чтение»  и «Запись», а также разрешает удаление </w:t>
-            </w:r>
-            <w:r>
-              <w:rPr>
-                <w:sz w:val="28"/>
-              </w:rPr>
-              <w:t>файла/</w:t>
+              <w:t xml:space="preserve">Разрешает все действия, которые позволяют выполнять «Чтение»  и «Запись», а также разрешает </w:t>
+            </w:r>
+            <w:r>
+              <w:rPr>
+                <w:sz w:val="28"/>
+              </w:rPr>
+              <w:t>изменение</w:t>
+            </w:r>
+            <w:r>
+              <w:rPr>
+                <w:sz w:val="28"/>
+              </w:rPr>
+              <w:t xml:space="preserve"> </w:t>
+            </w:r>
+            <w:r>
+              <w:rPr>
+                <w:sz w:val="28"/>
+              </w:rPr>
+              <w:t>файла</w:t>
+            </w:r>
+            <w:r>
+              <w:rPr>
+                <w:sz w:val="28"/>
+              </w:rPr>
+              <w:t xml:space="preserve"> и удаление файла</w:t>
+            </w:r>
+            <w:r>
+              <w:rPr>
+                <w:sz w:val="28"/>
+              </w:rPr>
+              <w:t>/</w:t>
             </w:r>
             <w:r>
               <w:rPr>
@@ -7744,7 +7767,14 @@
               <w:rPr>
                 <w:sz w:val="28"/>
               </w:rPr>
-              <w:t>х папок</w:t>
+              <w:t xml:space="preserve">х </w:t>
+            </w:r>
+            <w:r>
+              <w:rPr>
+                <w:sz w:val="28"/>
+              </w:rPr>
+              <w:lastRenderedPageBreak/>
+              <w:t>папок</w:t>
             </w:r>
             <w:r>
               <w:rPr>
@@ -7768,14 +7798,7 @@
               <w:rPr>
                 <w:sz w:val="28"/>
               </w:rPr>
-              <w:t xml:space="preserve">информации о </w:t>
-            </w:r>
-            <w:r>
-              <w:rPr>
-                <w:sz w:val="28"/>
-              </w:rPr>
-              <w:lastRenderedPageBreak/>
-              <w:t>них</w:t>
+              <w:t>информации о них</w:t>
             </w:r>
             <w:r>
               <w:rPr>
@@ -9388,7 +9411,7 @@
           <w:numId w:val="34"/>
         </w:numPr>
       </w:pPr>
-      <w:bookmarkStart w:id="9" w:name="_Toc528595034"/>
+      <w:bookmarkStart w:id="8" w:name="_Toc528595034"/>
       <w:r>
         <w:t xml:space="preserve">Структура служебного файла </w:t>
       </w:r>
@@ -9398,7 +9421,7 @@
         </w:rPr>
         <w:t>Volume</w:t>
       </w:r>
-      <w:bookmarkEnd w:id="9"/>
+      <w:bookmarkEnd w:id="8"/>
     </w:p>
     <w:p>
       <w:pPr>
@@ -9583,7 +9606,7 @@
                 <w:sz w:val="28"/>
               </w:rPr>
             </w:pPr>
-            <w:bookmarkStart w:id="10" w:name="_Hlk528605631"/>
+            <w:bookmarkStart w:id="9" w:name="_Hlk528605631"/>
             <w:r>
               <w:rPr>
                 <w:sz w:val="28"/>
@@ -9862,27 +9885,27 @@
           <w:numId w:val="34"/>
         </w:numPr>
       </w:pPr>
-      <w:bookmarkStart w:id="11" w:name="_Toc528595035"/>
+      <w:bookmarkStart w:id="10" w:name="_Toc528595035"/>
+      <w:bookmarkEnd w:id="9"/>
+      <w:r>
+        <w:t>Структура записи корневого</w:t>
+      </w:r>
+      <w:r>
+        <w:t xml:space="preserve"> каталог</w:t>
+      </w:r>
+      <w:r>
+        <w:t>а</w:t>
+      </w:r>
+      <w:r>
+        <w:t xml:space="preserve"> (</w:t>
+      </w:r>
+      <w:r>
+        <w:t>$.</w:t>
+      </w:r>
+      <w:r>
+        <w:t>)</w:t>
+      </w:r>
       <w:bookmarkEnd w:id="10"/>
-      <w:r>
-        <w:t>Структура записи корневого</w:t>
-      </w:r>
-      <w:r>
-        <w:t xml:space="preserve"> каталог</w:t>
-      </w:r>
-      <w:r>
-        <w:t>а</w:t>
-      </w:r>
-      <w:r>
-        <w:t xml:space="preserve"> (</w:t>
-      </w:r>
-      <w:r>
-        <w:t>$.</w:t>
-      </w:r>
-      <w:r>
-        <w:t>)</w:t>
-      </w:r>
-      <w:bookmarkEnd w:id="11"/>
     </w:p>
     <w:p>
       <w:pPr>
@@ -10080,7 +10103,7 @@
                 <w:sz w:val="28"/>
               </w:rPr>
             </w:pPr>
-            <w:bookmarkStart w:id="12" w:name="_Hlk528606417"/>
+            <w:bookmarkStart w:id="11" w:name="_Hlk528606417"/>
             <w:r>
               <w:rPr>
                 <w:sz w:val="28"/>
@@ -10623,65 +10646,65 @@
           </w:p>
         </w:tc>
       </w:tr>
+      <w:bookmarkEnd w:id="11"/>
+    </w:tbl>
+    <w:p>
+      <w:pPr>
+        <w:pStyle w:val="a1"/>
+      </w:pPr>
+    </w:p>
+    <w:p>
+      <w:pPr>
+        <w:pStyle w:val="a1"/>
+      </w:pPr>
+      <w:r>
+        <w:t>Каждая запись, находящаяся в каталоге</w:t>
+      </w:r>
+      <w:r>
+        <w:t xml:space="preserve">, </w:t>
+      </w:r>
+      <w:r>
+        <w:t>занимает 43</w:t>
+      </w:r>
+      <w:r>
+        <w:t xml:space="preserve"> байт</w:t>
+      </w:r>
+      <w:r>
+        <w:t>а</w:t>
+      </w:r>
+      <w:r>
+        <w:t>.</w:t>
+      </w:r>
+      <w:r>
+        <w:t xml:space="preserve"> </w:t>
+      </w:r>
+    </w:p>
+    <w:p>
+      <w:pPr>
+        <w:pStyle w:val="a1"/>
+      </w:pPr>
+      <w:r>
+        <w:t xml:space="preserve">Учитывая то, что количество выделяемых кластеров под область файлов </w:t>
+      </w:r>
+      <w:r>
+        <w:t>100 единиц</w:t>
+      </w:r>
+      <w:r>
+        <w:t xml:space="preserve">, то размер корневого каталога = </w:t>
+      </w:r>
+      <w:r>
+        <w:t>100 * 4096</w:t>
+      </w:r>
+      <w:r>
+        <w:t xml:space="preserve"> = </w:t>
+      </w:r>
+      <w:bookmarkStart w:id="12" w:name="OLE_LINK5"/>
+      <w:bookmarkStart w:id="13" w:name="OLE_LINK6"/>
+      <w:r>
+        <w:t xml:space="preserve">409 600 </w:t>
+      </w:r>
       <w:bookmarkEnd w:id="12"/>
-    </w:tbl>
-    <w:p>
-      <w:pPr>
-        <w:pStyle w:val="a1"/>
-      </w:pPr>
-    </w:p>
-    <w:p>
-      <w:pPr>
-        <w:pStyle w:val="a1"/>
-      </w:pPr>
-      <w:r>
-        <w:t>Каждая запись, находящаяся в каталоге</w:t>
-      </w:r>
-      <w:r>
-        <w:t xml:space="preserve">, </w:t>
-      </w:r>
-      <w:r>
-        <w:t>занимает 43</w:t>
-      </w:r>
-      <w:r>
-        <w:t xml:space="preserve"> байт</w:t>
-      </w:r>
-      <w:r>
-        <w:t>а</w:t>
-      </w:r>
-      <w:r>
-        <w:t>.</w:t>
-      </w:r>
-      <w:r>
-        <w:t xml:space="preserve"> </w:t>
-      </w:r>
-    </w:p>
-    <w:p>
-      <w:pPr>
-        <w:pStyle w:val="a1"/>
-      </w:pPr>
-      <w:r>
-        <w:t xml:space="preserve">Учитывая то, что количество выделяемых кластеров под область файлов </w:t>
-      </w:r>
-      <w:r>
-        <w:t>100 единиц</w:t>
-      </w:r>
-      <w:r>
-        <w:t xml:space="preserve">, то размер корневого каталога = </w:t>
-      </w:r>
-      <w:r>
-        <w:t>100 * 4096</w:t>
-      </w:r>
-      <w:r>
-        <w:t xml:space="preserve"> = </w:t>
-      </w:r>
-      <w:bookmarkStart w:id="13" w:name="OLE_LINK5"/>
-      <w:bookmarkStart w:id="14" w:name="OLE_LINK6"/>
-      <w:r>
-        <w:t xml:space="preserve">409 600 </w:t>
-      </w:r>
       <w:bookmarkEnd w:id="13"/>
-      <w:bookmarkEnd w:id="14"/>
       <w:r>
         <w:t>байтов</w:t>
       </w:r>
@@ -10697,7 +10720,7 @@
           <w:numId w:val="34"/>
         </w:numPr>
       </w:pPr>
-      <w:bookmarkStart w:id="15" w:name="_Toc528595036"/>
+      <w:bookmarkStart w:id="14" w:name="_Toc528595036"/>
       <w:r>
         <w:t>Структура битовой карты свободных и занятых кла</w:t>
       </w:r>
@@ -10707,14 +10730,19 @@
       <w:r>
         <w:t>теров</w:t>
       </w:r>
+      <w:bookmarkEnd w:id="14"/>
+    </w:p>
+    <w:p>
+      <w:pPr>
+        <w:pStyle w:val="a1"/>
+      </w:pPr>
+      <w:bookmarkStart w:id="15" w:name="_GoBack"/>
+      <w:r>
+        <w:t>Битова</w:t>
+      </w:r>
       <w:bookmarkEnd w:id="15"/>
-    </w:p>
-    <w:p>
-      <w:pPr>
-        <w:pStyle w:val="a1"/>
-      </w:pPr>
-      <w:r>
-        <w:t>Битовая карта — служебная структура в сложных файловых системах, хранящая информацию о наличии и расположении свободного места.</w:t>
+      <w:r>
+        <w:t>я карта — служебная структура в сложных файловых системах, хранящая информацию о наличии и расположении свободного места.</w:t>
       </w:r>
       <w:r>
         <w:t xml:space="preserve"> </w:t>

</xml_diff>